<commit_message>
att documento de entrega + att readme
</commit_message>
<xml_diff>
--- a/docs/Hackaton_4SOAT-G12.docx
+++ b/docs/Hackaton_4SOAT-G12.docx
@@ -336,101 +336,6 @@
           <w:shd w:fill="auto" w:val="clear"/>
         </w:rPr>
         <w:t xml:space="preserve">Vídeo</w:t>
-      </w:r>
-      <w:r>
-        <w:rPr>
-          <w:rFonts w:ascii="Arial" w:hAnsi="Arial" w:cs="Arial" w:eastAsia="Arial"/>
-          <w:color w:val="auto"/>
-          <w:spacing w:val="0"/>
-          <w:position w:val="0"/>
-          <w:sz w:val="24"/>
-          <w:shd w:fill="auto" w:val="clear"/>
-        </w:rPr>
-        <w:t xml:space="preserve">: &lt;url&gt;</w:t>
-      </w:r>
-    </w:p>
-    <w:p>
-      <w:pPr>
-        <w:spacing w:before="0" w:after="160" w:line="279"/>
-        <w:ind w:right="0" w:left="0" w:firstLine="0"/>
-        <w:jc w:val="left"/>
-        <w:rPr>
-          <w:rFonts w:ascii="Arial" w:hAnsi="Arial" w:cs="Arial" w:eastAsia="Arial"/>
-          <w:color w:val="auto"/>
-          <w:spacing w:val="0"/>
-          <w:position w:val="0"/>
-          <w:sz w:val="24"/>
-          <w:shd w:fill="auto" w:val="clear"/>
-        </w:rPr>
-      </w:pPr>
-    </w:p>
-    <w:p>
-      <w:pPr>
-        <w:spacing w:before="0" w:after="160" w:line="279"/>
-        <w:ind w:right="0" w:left="0" w:firstLine="0"/>
-        <w:jc w:val="left"/>
-        <w:rPr>
-          <w:rFonts w:ascii="Arial" w:hAnsi="Arial" w:cs="Arial" w:eastAsia="Arial"/>
-          <w:color w:val="auto"/>
-          <w:spacing w:val="0"/>
-          <w:position w:val="0"/>
-          <w:sz w:val="24"/>
-          <w:shd w:fill="auto" w:val="clear"/>
-        </w:rPr>
-      </w:pPr>
-    </w:p>
-    <w:p>
-      <w:pPr>
-        <w:spacing w:before="0" w:after="160" w:line="279"/>
-        <w:ind w:right="0" w:left="0" w:firstLine="0"/>
-        <w:jc w:val="left"/>
-        <w:rPr>
-          <w:rFonts w:ascii="Aptos" w:hAnsi="Aptos" w:cs="Aptos" w:eastAsia="Aptos"/>
-          <w:color w:val="auto"/>
-          <w:spacing w:val="0"/>
-          <w:position w:val="0"/>
-          <w:sz w:val="24"/>
-          <w:shd w:fill="auto" w:val="clear"/>
-        </w:rPr>
-      </w:pPr>
-      <w:r>
-        <w:rPr>
-          <w:rFonts w:ascii="Arial" w:hAnsi="Arial" w:cs="Arial" w:eastAsia="Arial"/>
-          <w:b/>
-          <w:color w:val="auto"/>
-          <w:spacing w:val="0"/>
-          <w:position w:val="0"/>
-          <w:sz w:val="24"/>
-          <w:shd w:fill="auto" w:val="clear"/>
-        </w:rPr>
-        <w:t xml:space="preserve">Documentação</w:t>
-      </w:r>
-    </w:p>
-    <w:p>
-      <w:pPr>
-        <w:spacing w:before="0" w:after="160" w:line="279"/>
-        <w:ind w:right="0" w:left="0" w:firstLine="0"/>
-        <w:jc w:val="left"/>
-        <w:rPr>
-          <w:rFonts w:ascii="Arial" w:hAnsi="Arial" w:cs="Arial" w:eastAsia="Arial"/>
-          <w:color w:val="auto"/>
-          <w:spacing w:val="0"/>
-          <w:position w:val="0"/>
-          <w:sz w:val="24"/>
-          <w:shd w:fill="auto" w:val="clear"/>
-        </w:rPr>
-      </w:pPr>
-      <w:r>
-        <w:rPr>
-          <w:rFonts w:ascii="Arial" w:hAnsi="Arial" w:cs="Arial" w:eastAsia="Arial"/>
-          <w:b/>
-          <w:color w:val="auto"/>
-          <w:spacing w:val="0"/>
-          <w:position w:val="0"/>
-          <w:sz w:val="24"/>
-          <w:shd w:fill="auto" w:val="clear"/>
-        </w:rPr>
-        <w:t xml:space="preserve">Docs</w:t>
       </w:r>
       <w:r>
         <w:rPr>
@@ -454,7 +359,7 @@
             <w:u w:val="single"/>
             <w:shd w:fill="auto" w:val="clear"/>
           </w:rPr>
-          <w:t xml:space="preserve">https://github.com/g12-4soat/techmedicos-docs</w:t>
+          <w:t xml:space="preserve">https://www.youtube.com/watch?v=JCm7w4nOtRE</w:t>
         </w:r>
       </w:hyperlink>
     </w:p>
@@ -465,73 +370,54 @@
         <w:jc w:val="left"/>
         <w:rPr>
           <w:rFonts w:ascii="Arial" w:hAnsi="Arial" w:cs="Arial" w:eastAsia="Arial"/>
-          <w:b/>
-          <w:color w:val="auto"/>
-          <w:spacing w:val="0"/>
-          <w:position w:val="0"/>
-          <w:sz w:val="24"/>
-          <w:shd w:fill="auto" w:val="clear"/>
-        </w:rPr>
-      </w:pPr>
-    </w:p>
-    <w:p>
-      <w:pPr>
-        <w:spacing w:before="0" w:after="160" w:line="279"/>
-        <w:ind w:right="0" w:left="0" w:firstLine="0"/>
-        <w:jc w:val="left"/>
-        <w:rPr>
-          <w:rFonts w:ascii="Arial" w:hAnsi="Arial" w:cs="Arial" w:eastAsia="Arial"/>
-          <w:b/>
-          <w:color w:val="auto"/>
-          <w:spacing w:val="0"/>
-          <w:position w:val="0"/>
-          <w:sz w:val="24"/>
-          <w:shd w:fill="auto" w:val="clear"/>
-        </w:rPr>
-      </w:pPr>
-    </w:p>
-    <w:p>
-      <w:pPr>
-        <w:spacing w:before="0" w:after="160" w:line="279"/>
-        <w:ind w:right="0" w:left="0" w:firstLine="0"/>
-        <w:jc w:val="left"/>
-        <w:rPr>
-          <w:rFonts w:ascii="Arial" w:hAnsi="Arial" w:cs="Arial" w:eastAsia="Arial"/>
-          <w:b/>
-          <w:color w:val="auto"/>
-          <w:spacing w:val="0"/>
-          <w:position w:val="0"/>
-          <w:sz w:val="24"/>
-          <w:shd w:fill="auto" w:val="clear"/>
-        </w:rPr>
-      </w:pPr>
-    </w:p>
-    <w:p>
-      <w:pPr>
-        <w:spacing w:before="0" w:after="160" w:line="279"/>
-        <w:ind w:right="0" w:left="0" w:firstLine="0"/>
-        <w:jc w:val="left"/>
-        <w:rPr>
-          <w:rFonts w:ascii="Arial" w:hAnsi="Arial" w:cs="Arial" w:eastAsia="Arial"/>
-          <w:b/>
-          <w:color w:val="auto"/>
-          <w:spacing w:val="0"/>
-          <w:position w:val="0"/>
-          <w:sz w:val="24"/>
-          <w:shd w:fill="auto" w:val="clear"/>
-        </w:rPr>
-      </w:pPr>
-      <w:r>
-        <w:rPr>
-          <w:rFonts w:ascii="Arial" w:hAnsi="Arial" w:cs="Arial" w:eastAsia="Arial"/>
-          <w:b/>
-          <w:color w:val="auto"/>
-          <w:spacing w:val="0"/>
-          <w:position w:val="0"/>
-          <w:sz w:val="24"/>
-          <w:shd w:fill="auto" w:val="clear"/>
-        </w:rPr>
-        <w:t xml:space="preserve">Todos os Repositórios</w:t>
+          <w:color w:val="auto"/>
+          <w:spacing w:val="0"/>
+          <w:position w:val="0"/>
+          <w:sz w:val="24"/>
+          <w:shd w:fill="auto" w:val="clear"/>
+        </w:rPr>
+      </w:pPr>
+    </w:p>
+    <w:p>
+      <w:pPr>
+        <w:spacing w:before="0" w:after="160" w:line="279"/>
+        <w:ind w:right="0" w:left="0" w:firstLine="0"/>
+        <w:jc w:val="left"/>
+        <w:rPr>
+          <w:rFonts w:ascii="Arial" w:hAnsi="Arial" w:cs="Arial" w:eastAsia="Arial"/>
+          <w:color w:val="auto"/>
+          <w:spacing w:val="0"/>
+          <w:position w:val="0"/>
+          <w:sz w:val="24"/>
+          <w:shd w:fill="auto" w:val="clear"/>
+        </w:rPr>
+      </w:pPr>
+    </w:p>
+    <w:p>
+      <w:pPr>
+        <w:spacing w:before="0" w:after="160" w:line="279"/>
+        <w:ind w:right="0" w:left="0" w:firstLine="0"/>
+        <w:jc w:val="left"/>
+        <w:rPr>
+          <w:rFonts w:ascii="Aptos" w:hAnsi="Aptos" w:cs="Aptos" w:eastAsia="Aptos"/>
+          <w:color w:val="auto"/>
+          <w:spacing w:val="0"/>
+          <w:position w:val="0"/>
+          <w:sz w:val="24"/>
+          <w:shd w:fill="auto" w:val="clear"/>
+        </w:rPr>
+      </w:pPr>
+      <w:r>
+        <w:rPr>
+          <w:rFonts w:ascii="Arial" w:hAnsi="Arial" w:cs="Arial" w:eastAsia="Arial"/>
+          <w:b/>
+          <w:color w:val="auto"/>
+          <w:spacing w:val="0"/>
+          <w:position w:val="0"/>
+          <w:sz w:val="24"/>
+          <w:shd w:fill="auto" w:val="clear"/>
+        </w:rPr>
+        <w:t xml:space="preserve">Documentação</w:t>
       </w:r>
     </w:p>
     <w:p>
@@ -593,6 +479,134 @@
         <w:jc w:val="left"/>
         <w:rPr>
           <w:rFonts w:ascii="Arial" w:hAnsi="Arial" w:cs="Arial" w:eastAsia="Arial"/>
+          <w:b/>
+          <w:color w:val="auto"/>
+          <w:spacing w:val="0"/>
+          <w:position w:val="0"/>
+          <w:sz w:val="24"/>
+          <w:shd w:fill="auto" w:val="clear"/>
+        </w:rPr>
+      </w:pPr>
+    </w:p>
+    <w:p>
+      <w:pPr>
+        <w:spacing w:before="0" w:after="160" w:line="279"/>
+        <w:ind w:right="0" w:left="0" w:firstLine="0"/>
+        <w:jc w:val="left"/>
+        <w:rPr>
+          <w:rFonts w:ascii="Arial" w:hAnsi="Arial" w:cs="Arial" w:eastAsia="Arial"/>
+          <w:b/>
+          <w:color w:val="auto"/>
+          <w:spacing w:val="0"/>
+          <w:position w:val="0"/>
+          <w:sz w:val="24"/>
+          <w:shd w:fill="auto" w:val="clear"/>
+        </w:rPr>
+      </w:pPr>
+    </w:p>
+    <w:p>
+      <w:pPr>
+        <w:spacing w:before="0" w:after="160" w:line="279"/>
+        <w:ind w:right="0" w:left="0" w:firstLine="0"/>
+        <w:jc w:val="left"/>
+        <w:rPr>
+          <w:rFonts w:ascii="Arial" w:hAnsi="Arial" w:cs="Arial" w:eastAsia="Arial"/>
+          <w:b/>
+          <w:color w:val="auto"/>
+          <w:spacing w:val="0"/>
+          <w:position w:val="0"/>
+          <w:sz w:val="24"/>
+          <w:shd w:fill="auto" w:val="clear"/>
+        </w:rPr>
+      </w:pPr>
+    </w:p>
+    <w:p>
+      <w:pPr>
+        <w:spacing w:before="0" w:after="160" w:line="279"/>
+        <w:ind w:right="0" w:left="0" w:firstLine="0"/>
+        <w:jc w:val="left"/>
+        <w:rPr>
+          <w:rFonts w:ascii="Arial" w:hAnsi="Arial" w:cs="Arial" w:eastAsia="Arial"/>
+          <w:b/>
+          <w:color w:val="auto"/>
+          <w:spacing w:val="0"/>
+          <w:position w:val="0"/>
+          <w:sz w:val="24"/>
+          <w:shd w:fill="auto" w:val="clear"/>
+        </w:rPr>
+      </w:pPr>
+      <w:r>
+        <w:rPr>
+          <w:rFonts w:ascii="Arial" w:hAnsi="Arial" w:cs="Arial" w:eastAsia="Arial"/>
+          <w:b/>
+          <w:color w:val="auto"/>
+          <w:spacing w:val="0"/>
+          <w:position w:val="0"/>
+          <w:sz w:val="24"/>
+          <w:shd w:fill="auto" w:val="clear"/>
+        </w:rPr>
+        <w:t xml:space="preserve">Todos os Repositórios</w:t>
+      </w:r>
+    </w:p>
+    <w:p>
+      <w:pPr>
+        <w:spacing w:before="0" w:after="160" w:line="279"/>
+        <w:ind w:right="0" w:left="0" w:firstLine="0"/>
+        <w:jc w:val="left"/>
+        <w:rPr>
+          <w:rFonts w:ascii="Arial" w:hAnsi="Arial" w:cs="Arial" w:eastAsia="Arial"/>
+          <w:color w:val="auto"/>
+          <w:spacing w:val="0"/>
+          <w:position w:val="0"/>
+          <w:sz w:val="24"/>
+          <w:shd w:fill="auto" w:val="clear"/>
+        </w:rPr>
+      </w:pPr>
+      <w:r>
+        <w:rPr>
+          <w:rFonts w:ascii="Arial" w:hAnsi="Arial" w:cs="Arial" w:eastAsia="Arial"/>
+          <w:b/>
+          <w:color w:val="auto"/>
+          <w:spacing w:val="0"/>
+          <w:position w:val="0"/>
+          <w:sz w:val="24"/>
+          <w:shd w:fill="auto" w:val="clear"/>
+        </w:rPr>
+        <w:t xml:space="preserve">Docs</w:t>
+      </w:r>
+      <w:r>
+        <w:rPr>
+          <w:rFonts w:ascii="Arial" w:hAnsi="Arial" w:cs="Arial" w:eastAsia="Arial"/>
+          <w:color w:val="auto"/>
+          <w:spacing w:val="0"/>
+          <w:position w:val="0"/>
+          <w:sz w:val="24"/>
+          <w:shd w:fill="auto" w:val="clear"/>
+        </w:rPr>
+        <w:t xml:space="preserve">: </w:t>
+      </w:r>
+      <w:hyperlink xmlns:r="http://schemas.openxmlformats.org/officeDocument/2006/relationships" r:id="docRId2">
+        <w:r>
+          <w:rPr>
+            <w:rFonts w:ascii="Arial" w:hAnsi="Arial" w:cs="Arial" w:eastAsia="Arial"/>
+            <w:color w:val="0000FF"/>
+            <w:spacing w:val="0"/>
+            <w:position w:val="0"/>
+            <w:sz w:val="24"/>
+            <w:u w:val="single"/>
+            <w:shd w:fill="auto" w:val="clear"/>
+          </w:rPr>
+          <w:t xml:space="preserve">https://github.com/g12-4soat/techmedicos-docs</w:t>
+        </w:r>
+      </w:hyperlink>
+    </w:p>
+    <w:p>
+      <w:pPr>
+        <w:spacing w:before="0" w:after="160" w:line="279"/>
+        <w:ind w:right="0" w:left="0" w:firstLine="0"/>
+        <w:jc w:val="left"/>
+        <w:rPr>
+          <w:rFonts w:ascii="Arial" w:hAnsi="Arial" w:cs="Arial" w:eastAsia="Arial"/>
           <w:color w:val="auto"/>
           <w:spacing w:val="0"/>
           <w:position w:val="0"/>
@@ -623,7 +637,7 @@
         </w:rPr>
         <w:t xml:space="preserve">: </w:t>
       </w:r>
-      <w:hyperlink xmlns:r="http://schemas.openxmlformats.org/officeDocument/2006/relationships" r:id="docRId2">
+      <w:hyperlink xmlns:r="http://schemas.openxmlformats.org/officeDocument/2006/relationships" r:id="docRId3">
         <w:r>
           <w:rPr>
             <w:rFonts w:ascii="Arial" w:hAnsi="Arial" w:cs="Arial" w:eastAsia="Arial"/>
@@ -675,7 +689,7 @@
         </w:rPr>
         <w:t xml:space="preserve">: </w:t>
       </w:r>
-      <w:hyperlink xmlns:r="http://schemas.openxmlformats.org/officeDocument/2006/relationships" r:id="docRId3">
+      <w:hyperlink xmlns:r="http://schemas.openxmlformats.org/officeDocument/2006/relationships" r:id="docRId4">
         <w:r>
           <w:rPr>
             <w:rFonts w:ascii="Arial" w:hAnsi="Arial" w:cs="Arial" w:eastAsia="Arial"/>
@@ -727,7 +741,7 @@
         </w:rPr>
         <w:t xml:space="preserve">: </w:t>
       </w:r>
-      <w:hyperlink xmlns:r="http://schemas.openxmlformats.org/officeDocument/2006/relationships" r:id="docRId4">
+      <w:hyperlink xmlns:r="http://schemas.openxmlformats.org/officeDocument/2006/relationships" r:id="docRId5">
         <w:r>
           <w:rPr>
             <w:rFonts w:ascii="Arial" w:hAnsi="Arial" w:cs="Arial" w:eastAsia="Arial"/>

</xml_diff>